<commit_message>
Entrega del sprint 2
</commit_message>
<xml_diff>
--- a/Entrega_Sprints/Sprint 2_holaMundo2.0.docx
+++ b/Entrega_Sprints/Sprint 2_holaMundo2.0.docx
@@ -3037,7 +3037,7 @@
                 <w:sz w:val="24"/>
                 <w:szCs w:val="24"/>
               </w:rPr>
-              <w:t>NO</w:t>
+              <w:t>SI</w:t>
             </w:r>
           </w:p>
         </w:tc>
@@ -3217,7 +3217,7 @@
                 <w:sz w:val="24"/>
                 <w:szCs w:val="24"/>
               </w:rPr>
-              <w:t>NO</w:t>
+              <w:t>SI</w:t>
             </w:r>
           </w:p>
         </w:tc>
@@ -3430,7 +3430,7 @@
                 <w:sz w:val="24"/>
                 <w:szCs w:val="24"/>
               </w:rPr>
-              <w:t>NO</w:t>
+              <w:t>SI</w:t>
             </w:r>
           </w:p>
         </w:tc>
@@ -4095,6 +4095,7 @@
       <w:r>
         <w:rPr>
           <w:rFonts w:ascii="Times New Roman" w:eastAsia="Times New Roman" w:hAnsi="Times New Roman" w:cs="Times New Roman"/>
+          <w:noProof/>
           <w:sz w:val="24"/>
           <w:szCs w:val="24"/>
         </w:rPr>
@@ -4364,6 +4365,7 @@
       <w:r>
         <w:rPr>
           <w:rFonts w:ascii="Times New Roman" w:eastAsia="Times New Roman" w:hAnsi="Times New Roman" w:cs="Times New Roman"/>
+          <w:noProof/>
           <w:sz w:val="24"/>
           <w:szCs w:val="24"/>
         </w:rPr>
@@ -4671,6 +4673,7 @@
       <w:r>
         <w:rPr>
           <w:rFonts w:ascii="Times New Roman" w:eastAsia="Times New Roman" w:hAnsi="Times New Roman" w:cs="Times New Roman"/>
+          <w:noProof/>
           <w:sz w:val="24"/>
           <w:szCs w:val="24"/>
         </w:rPr>
@@ -4825,6 +4828,7 @@
       <w:r>
         <w:rPr>
           <w:rFonts w:ascii="Times New Roman" w:eastAsia="Times New Roman" w:hAnsi="Times New Roman" w:cs="Times New Roman"/>
+          <w:noProof/>
           <w:sz w:val="24"/>
           <w:szCs w:val="24"/>
         </w:rPr>
@@ -4895,6 +4899,7 @@
       <w:r>
         <w:rPr>
           <w:rFonts w:ascii="Times New Roman" w:eastAsia="Times New Roman" w:hAnsi="Times New Roman" w:cs="Times New Roman"/>
+          <w:noProof/>
           <w:sz w:val="24"/>
           <w:szCs w:val="24"/>
         </w:rPr>
@@ -5163,6 +5168,7 @@
       <w:r>
         <w:rPr>
           <w:rFonts w:ascii="Times New Roman" w:eastAsia="Times New Roman" w:hAnsi="Times New Roman" w:cs="Times New Roman"/>
+          <w:noProof/>
           <w:sz w:val="24"/>
           <w:szCs w:val="24"/>
         </w:rPr>
@@ -5276,6 +5282,7 @@
       <w:r>
         <w:rPr>
           <w:rFonts w:ascii="Times New Roman" w:eastAsia="Times New Roman" w:hAnsi="Times New Roman" w:cs="Times New Roman"/>
+          <w:noProof/>
           <w:sz w:val="24"/>
           <w:szCs w:val="24"/>
         </w:rPr>
@@ -5883,6 +5890,25 @@
     </w:p>
     <w:p>
       <w:pPr>
+        <w:pBdr>
+          <w:top w:val="nil"/>
+          <w:left w:val="nil"/>
+          <w:bottom w:val="nil"/>
+          <w:right w:val="nil"/>
+          <w:between w:val="nil"/>
+        </w:pBdr>
+        <w:spacing w:after="0"/>
+        <w:jc w:val="both"/>
+        <w:rPr>
+          <w:rFonts w:ascii="Times New Roman" w:eastAsia="Times New Roman" w:hAnsi="Times New Roman" w:cs="Times New Roman"/>
+          <w:sz w:val="24"/>
+          <w:szCs w:val="24"/>
+        </w:rPr>
+      </w:pPr>
+    </w:p>
+    <w:p>
+      <w:pPr>
+        <w:pStyle w:val="Prrafodelista"/>
         <w:numPr>
           <w:ilvl w:val="0"/>
           <w:numId w:val="1"/>
@@ -5895,6 +5921,196 @@
           <w:between w:val="nil"/>
         </w:pBdr>
         <w:spacing w:after="0"/>
+        <w:jc w:val="both"/>
+        <w:rPr>
+          <w:rFonts w:ascii="Times New Roman" w:eastAsia="Times New Roman" w:hAnsi="Times New Roman" w:cs="Times New Roman"/>
+          <w:sz w:val="24"/>
+          <w:szCs w:val="24"/>
+        </w:rPr>
+      </w:pPr>
+      <w:r>
+        <w:rPr>
+          <w:rFonts w:ascii="Times New Roman" w:eastAsia="Times New Roman" w:hAnsi="Times New Roman" w:cs="Times New Roman"/>
+          <w:sz w:val="24"/>
+          <w:szCs w:val="24"/>
+        </w:rPr>
+        <w:t xml:space="preserve">Tablero de GitHub Project: </w:t>
+      </w:r>
+      <w:r>
+        <w:rPr>
+          <w:rFonts w:ascii="Times New Roman" w:eastAsia="Times New Roman" w:hAnsi="Times New Roman" w:cs="Times New Roman"/>
+          <w:b/>
+          <w:bCs/>
+          <w:sz w:val="32"/>
+          <w:szCs w:val="32"/>
+          <w:u w:val="single"/>
+        </w:rPr>
+        <w:t>GitHub actualizado</w:t>
+      </w:r>
+    </w:p>
+    <w:p>
+      <w:pPr>
+        <w:pBdr>
+          <w:top w:val="nil"/>
+          <w:left w:val="nil"/>
+          <w:bottom w:val="nil"/>
+          <w:right w:val="nil"/>
+          <w:between w:val="nil"/>
+        </w:pBdr>
+        <w:spacing w:after="0"/>
+        <w:jc w:val="center"/>
+        <w:rPr>
+          <w:rFonts w:ascii="Times New Roman" w:eastAsia="Times New Roman" w:hAnsi="Times New Roman" w:cs="Times New Roman"/>
+          <w:sz w:val="24"/>
+          <w:szCs w:val="24"/>
+        </w:rPr>
+      </w:pPr>
+      <w:r>
+        <w:drawing>
+          <wp:anchor distT="0" distB="0" distL="114300" distR="114300" simplePos="0" relativeHeight="251666432" behindDoc="1" locked="0" layoutInCell="1" allowOverlap="1" wp14:anchorId="4D2416EC">
+            <wp:simplePos x="0" y="0"/>
+            <wp:positionH relativeFrom="margin">
+              <wp:align>left</wp:align>
+            </wp:positionH>
+            <wp:positionV relativeFrom="paragraph">
+              <wp:posOffset>185600</wp:posOffset>
+            </wp:positionV>
+            <wp:extent cx="8257540" cy="4104640"/>
+            <wp:effectExtent l="0" t="0" r="0" b="0"/>
+            <wp:wrapTight wrapText="bothSides">
+              <wp:wrapPolygon edited="0">
+                <wp:start x="0" y="0"/>
+                <wp:lineTo x="0" y="21453"/>
+                <wp:lineTo x="21527" y="21453"/>
+                <wp:lineTo x="21527" y="0"/>
+                <wp:lineTo x="0" y="0"/>
+              </wp:wrapPolygon>
+            </wp:wrapTight>
+            <wp:docPr id="2" name="Imagen 2"/>
+            <wp:cNvGraphicFramePr>
+              <a:graphicFrameLocks xmlns:a="http://schemas.openxmlformats.org/drawingml/2006/main" noChangeAspect="1"/>
+            </wp:cNvGraphicFramePr>
+            <a:graphic xmlns:a="http://schemas.openxmlformats.org/drawingml/2006/main">
+              <a:graphicData uri="http://schemas.openxmlformats.org/drawingml/2006/picture">
+                <pic:pic xmlns:pic="http://schemas.openxmlformats.org/drawingml/2006/picture">
+                  <pic:nvPicPr>
+                    <pic:cNvPr id="1" name=""/>
+                    <pic:cNvPicPr/>
+                  </pic:nvPicPr>
+                  <pic:blipFill>
+                    <a:blip r:embed="rId23">
+                      <a:extLst>
+                        <a:ext uri="{28A0092B-C50C-407E-A947-70E740481C1C}">
+                          <a14:useLocalDpi xmlns:a14="http://schemas.microsoft.com/office/drawing/2010/main" val="0"/>
+                        </a:ext>
+                      </a:extLst>
+                    </a:blip>
+                    <a:stretch>
+                      <a:fillRect/>
+                    </a:stretch>
+                  </pic:blipFill>
+                  <pic:spPr>
+                    <a:xfrm>
+                      <a:off x="0" y="0"/>
+                      <a:ext cx="8257540" cy="4104640"/>
+                    </a:xfrm>
+                    <a:prstGeom prst="rect">
+                      <a:avLst/>
+                    </a:prstGeom>
+                  </pic:spPr>
+                </pic:pic>
+              </a:graphicData>
+            </a:graphic>
+          </wp:anchor>
+        </w:drawing>
+      </w:r>
+    </w:p>
+    <w:p>
+      <w:pPr>
+        <w:pBdr>
+          <w:top w:val="nil"/>
+          <w:left w:val="nil"/>
+          <w:bottom w:val="nil"/>
+          <w:right w:val="nil"/>
+          <w:between w:val="nil"/>
+        </w:pBdr>
+        <w:spacing w:after="0"/>
+        <w:jc w:val="both"/>
+        <w:rPr>
+          <w:rFonts w:ascii="Times New Roman" w:eastAsia="Times New Roman" w:hAnsi="Times New Roman" w:cs="Times New Roman"/>
+          <w:sz w:val="24"/>
+          <w:szCs w:val="24"/>
+        </w:rPr>
+      </w:pPr>
+    </w:p>
+    <w:p>
+      <w:pPr>
+        <w:pBdr>
+          <w:top w:val="nil"/>
+          <w:left w:val="nil"/>
+          <w:bottom w:val="nil"/>
+          <w:right w:val="nil"/>
+          <w:between w:val="nil"/>
+        </w:pBdr>
+        <w:spacing w:after="0"/>
+        <w:jc w:val="both"/>
+        <w:rPr>
+          <w:rFonts w:ascii="Times New Roman" w:eastAsia="Times New Roman" w:hAnsi="Times New Roman" w:cs="Times New Roman"/>
+          <w:sz w:val="24"/>
+          <w:szCs w:val="24"/>
+        </w:rPr>
+      </w:pPr>
+    </w:p>
+    <w:p>
+      <w:pPr>
+        <w:pBdr>
+          <w:top w:val="nil"/>
+          <w:left w:val="nil"/>
+          <w:bottom w:val="nil"/>
+          <w:right w:val="nil"/>
+          <w:between w:val="nil"/>
+        </w:pBdr>
+        <w:spacing w:after="0"/>
+        <w:jc w:val="both"/>
+        <w:rPr>
+          <w:rFonts w:ascii="Times New Roman" w:eastAsia="Times New Roman" w:hAnsi="Times New Roman" w:cs="Times New Roman"/>
+          <w:sz w:val="24"/>
+          <w:szCs w:val="24"/>
+        </w:rPr>
+      </w:pPr>
+    </w:p>
+    <w:p>
+      <w:pPr>
+        <w:pBdr>
+          <w:top w:val="nil"/>
+          <w:left w:val="nil"/>
+          <w:bottom w:val="nil"/>
+          <w:right w:val="nil"/>
+          <w:between w:val="nil"/>
+        </w:pBdr>
+        <w:spacing w:after="0"/>
+        <w:jc w:val="both"/>
+        <w:rPr>
+          <w:rFonts w:ascii="Times New Roman" w:eastAsia="Times New Roman" w:hAnsi="Times New Roman" w:cs="Times New Roman"/>
+          <w:sz w:val="24"/>
+          <w:szCs w:val="24"/>
+        </w:rPr>
+      </w:pPr>
+    </w:p>
+    <w:p>
+      <w:pPr>
+        <w:numPr>
+          <w:ilvl w:val="0"/>
+          <w:numId w:val="1"/>
+        </w:numPr>
+        <w:pBdr>
+          <w:top w:val="nil"/>
+          <w:left w:val="nil"/>
+          <w:bottom w:val="nil"/>
+          <w:right w:val="nil"/>
+          <w:between w:val="nil"/>
+        </w:pBdr>
+        <w:spacing w:after="0"/>
         <w:rPr>
           <w:i/>
           <w:color w:val="000000"/>
@@ -5922,7 +6138,6 @@
           <w:between w:val="nil"/>
         </w:pBdr>
         <w:spacing w:after="0"/>
-        <w:ind w:left="360"/>
         <w:rPr>
           <w:i/>
           <w:color w:val="000000"/>

</xml_diff>

<commit_message>
Sprint 3 entregado.. back-end sin terminar
</commit_message>
<xml_diff>
--- a/Entrega_Sprints/Sprint 2_holaMundo2.0.docx
+++ b/Entrega_Sprints/Sprint 2_holaMundo2.0.docx
@@ -2248,7 +2248,7 @@
                 <w:sz w:val="24"/>
                 <w:szCs w:val="24"/>
               </w:rPr>
-              <w:t>Lunes</w:t>
+              <w:t>Martes</w:t>
             </w:r>
             <w:r>
               <w:rPr>
@@ -2264,15 +2264,7 @@
                 <w:sz w:val="24"/>
                 <w:szCs w:val="24"/>
               </w:rPr>
-              <w:t>1</w:t>
-            </w:r>
-            <w:r>
-              <w:rPr>
-                <w:rFonts w:ascii="Times New Roman" w:eastAsia="Times New Roman" w:hAnsi="Times New Roman" w:cs="Times New Roman"/>
-                <w:sz w:val="24"/>
-                <w:szCs w:val="24"/>
-              </w:rPr>
-              <w:t>9</w:t>
+              <w:t>08</w:t>
             </w:r>
             <w:r>
               <w:rPr>
@@ -2288,7 +2280,7 @@
                 <w:sz w:val="24"/>
                 <w:szCs w:val="24"/>
               </w:rPr>
-              <w:t xml:space="preserve">octubre </w:t>
+              <w:t xml:space="preserve">noviembre </w:t>
             </w:r>
             <w:r>
               <w:rPr>
@@ -2483,7 +2475,7 @@
                 <w:sz w:val="24"/>
                 <w:szCs w:val="24"/>
               </w:rPr>
-              <w:t>01</w:t>
+              <w:t>15</w:t>
             </w:r>
             <w:r>
               <w:rPr>
@@ -2603,7 +2595,7 @@
                 <w:sz w:val="24"/>
                 <w:szCs w:val="24"/>
               </w:rPr>
-              <w:t>Jueves</w:t>
+              <w:t>Miércoles</w:t>
             </w:r>
             <w:r>
               <w:rPr>
@@ -2619,7 +2611,7 @@
                 <w:sz w:val="24"/>
                 <w:szCs w:val="24"/>
               </w:rPr>
-              <w:t>03</w:t>
+              <w:t>16</w:t>
             </w:r>
             <w:r>
               <w:rPr>
@@ -2725,7 +2717,15 @@
                 <w:sz w:val="24"/>
                 <w:szCs w:val="24"/>
               </w:rPr>
-              <w:t>Viernes 04</w:t>
+              <w:t xml:space="preserve">Viernes </w:t>
+            </w:r>
+            <w:r>
+              <w:rPr>
+                <w:rFonts w:ascii="Times New Roman" w:eastAsia="Times New Roman" w:hAnsi="Times New Roman" w:cs="Times New Roman"/>
+                <w:sz w:val="24"/>
+                <w:szCs w:val="24"/>
+              </w:rPr>
+              <w:t>18</w:t>
             </w:r>
             <w:r>
               <w:rPr>
@@ -2734,6 +2734,14 @@
                 <w:szCs w:val="24"/>
               </w:rPr>
               <w:t>/1</w:t>
+            </w:r>
+            <w:r>
+              <w:rPr>
+                <w:rFonts w:ascii="Times New Roman" w:eastAsia="Times New Roman" w:hAnsi="Times New Roman" w:cs="Times New Roman"/>
+                <w:sz w:val="24"/>
+                <w:szCs w:val="24"/>
+              </w:rPr>
+              <w:t>1</w:t>
             </w:r>
             <w:r>
               <w:rPr>
@@ -2991,7 +2999,10 @@
           </w:tcPr>
           <w:p>
             <w:r>
-              <w:t xml:space="preserve">Crear una interfaz para que el administrador ingrese nuevos productos </w:t>
+              <w:t>Modelar archivo JavaScript para generar funcionalidades de administrador</w:t>
+            </w:r>
+            <w:r>
+              <w:t xml:space="preserve"> </w:t>
             </w:r>
           </w:p>
         </w:tc>
@@ -3007,7 +3018,18 @@
           </w:tcPr>
           <w:p>
             <w:r>
-              <w:t>Es posible para el administrador insertar un nuevo producto y se visualizar la confirmación de inserción.</w:t>
+              <w:t xml:space="preserve">Es posible </w:t>
+            </w:r>
+            <w:r>
+              <w:rPr>
+                <w:b/>
+                <w:bCs/>
+                <w:u w:val="single"/>
+              </w:rPr>
+              <w:t>agregar</w:t>
+            </w:r>
+            <w:r>
+              <w:t xml:space="preserve"> nuevos productos</w:t>
             </w:r>
           </w:p>
         </w:tc>
@@ -3058,7 +3080,10 @@
           </w:tcPr>
           <w:p>
             <w:r>
-              <w:t xml:space="preserve">Crear una interfaz para que el administrador visualice productos </w:t>
+              <w:t>Modelar archivo JavaScript para generar funcionalidades de administrador</w:t>
+            </w:r>
+            <w:r>
+              <w:t xml:space="preserve"> </w:t>
             </w:r>
           </w:p>
         </w:tc>
@@ -3074,7 +3099,18 @@
           </w:tcPr>
           <w:p>
             <w:r>
-              <w:t xml:space="preserve">Es posible para el administrador visualizar los productos creados en el sistema </w:t>
+              <w:t xml:space="preserve">Es posible </w:t>
+            </w:r>
+            <w:r>
+              <w:rPr>
+                <w:b/>
+                <w:bCs/>
+                <w:u w:val="single"/>
+              </w:rPr>
+              <w:t>listar</w:t>
+            </w:r>
+            <w:r>
+              <w:t xml:space="preserve"> nuevos productos</w:t>
             </w:r>
           </w:p>
         </w:tc>
@@ -3087,17 +3123,9 @@
               <w:bottom w:val="single" w:sz="12" w:space="0" w:color="92D050"/>
               <w:right w:val="single" w:sz="12" w:space="0" w:color="92D050"/>
             </w:tcBorders>
-            <w:vAlign w:val="center"/>
           </w:tcPr>
           <w:p>
             <w:pPr>
-              <w:pBdr>
-                <w:top w:val="nil"/>
-                <w:left w:val="nil"/>
-                <w:bottom w:val="nil"/>
-                <w:right w:val="nil"/>
-                <w:between w:val="nil"/>
-              </w:pBdr>
               <w:jc w:val="center"/>
               <w:rPr>
                 <w:rFonts w:ascii="Times New Roman" w:eastAsia="Times New Roman" w:hAnsi="Times New Roman" w:cs="Times New Roman"/>
@@ -3118,7 +3146,7 @@
       </w:tr>
       <w:tr>
         <w:trPr>
-          <w:trHeight w:val="445"/>
+          <w:trHeight w:val="440"/>
         </w:trPr>
         <w:tc>
           <w:tcPr>
@@ -3131,27 +3159,11 @@
             </w:tcBorders>
           </w:tcPr>
           <w:p>
-            <w:pPr>
-              <w:pBdr>
-                <w:top w:val="nil"/>
-                <w:left w:val="nil"/>
-                <w:bottom w:val="nil"/>
-                <w:right w:val="nil"/>
-                <w:between w:val="nil"/>
-              </w:pBdr>
-              <w:rPr>
-                <w:rFonts w:ascii="Times New Roman" w:eastAsia="Times New Roman" w:hAnsi="Times New Roman" w:cs="Times New Roman"/>
-                <w:sz w:val="24"/>
-                <w:szCs w:val="24"/>
-              </w:rPr>
-            </w:pPr>
-            <w:r>
-              <w:rPr>
-                <w:rFonts w:ascii="Times New Roman" w:eastAsia="Times New Roman" w:hAnsi="Times New Roman" w:cs="Times New Roman"/>
-                <w:sz w:val="24"/>
-                <w:szCs w:val="24"/>
-              </w:rPr>
-              <w:t>Crear una interfaz para que el administrador visualice las ventas realizadas</w:t>
+            <w:r>
+              <w:t>Modelar archivo JavaScript para generar funcionalidades de administrador</w:t>
+            </w:r>
+            <w:r>
+              <w:t xml:space="preserve"> </w:t>
             </w:r>
           </w:p>
         </w:tc>
@@ -3164,23 +3176,21 @@
               <w:bottom w:val="single" w:sz="12" w:space="0" w:color="92D050"/>
               <w:right w:val="single" w:sz="12" w:space="0" w:color="92D050"/>
             </w:tcBorders>
-            <w:vAlign w:val="center"/>
           </w:tcPr>
           <w:p>
-            <w:pPr>
-              <w:rPr>
-                <w:rFonts w:ascii="Times New Roman" w:eastAsia="Times New Roman" w:hAnsi="Times New Roman" w:cs="Times New Roman"/>
-                <w:sz w:val="24"/>
-                <w:szCs w:val="24"/>
-              </w:rPr>
-            </w:pPr>
-            <w:r>
-              <w:rPr>
-                <w:rFonts w:ascii="Times New Roman" w:eastAsia="Times New Roman" w:hAnsi="Times New Roman" w:cs="Times New Roman"/>
-                <w:sz w:val="24"/>
-                <w:szCs w:val="24"/>
-              </w:rPr>
-              <w:t>Es posible para el administrador generar un reporte de las ventas generadas en la aplicación.</w:t>
+            <w:r>
+              <w:t xml:space="preserve">Es posible </w:t>
+            </w:r>
+            <w:r>
+              <w:rPr>
+                <w:b/>
+                <w:bCs/>
+                <w:u w:val="single"/>
+              </w:rPr>
+              <w:t>Modificar</w:t>
+            </w:r>
+            <w:r>
+              <w:t xml:space="preserve"> los productos</w:t>
             </w:r>
           </w:p>
         </w:tc>
@@ -3193,17 +3203,9 @@
               <w:bottom w:val="single" w:sz="12" w:space="0" w:color="92D050"/>
               <w:right w:val="single" w:sz="12" w:space="0" w:color="92D050"/>
             </w:tcBorders>
-            <w:vAlign w:val="center"/>
           </w:tcPr>
           <w:p>
             <w:pPr>
-              <w:pBdr>
-                <w:top w:val="nil"/>
-                <w:left w:val="nil"/>
-                <w:bottom w:val="nil"/>
-                <w:right w:val="nil"/>
-                <w:between w:val="nil"/>
-              </w:pBdr>
               <w:jc w:val="center"/>
               <w:rPr>
                 <w:rFonts w:ascii="Times New Roman" w:eastAsia="Times New Roman" w:hAnsi="Times New Roman" w:cs="Times New Roman"/>
@@ -3224,7 +3226,7 @@
       </w:tr>
       <w:tr>
         <w:trPr>
-          <w:trHeight w:val="445"/>
+          <w:trHeight w:val="440"/>
         </w:trPr>
         <w:tc>
           <w:tcPr>
@@ -3237,28 +3239,12 @@
             </w:tcBorders>
           </w:tcPr>
           <w:p>
-            <w:pPr>
-              <w:pBdr>
-                <w:top w:val="nil"/>
-                <w:left w:val="nil"/>
-                <w:bottom w:val="nil"/>
-                <w:right w:val="nil"/>
-                <w:between w:val="nil"/>
-              </w:pBdr>
-              <w:rPr>
-                <w:rFonts w:ascii="Times New Roman" w:eastAsia="Times New Roman" w:hAnsi="Times New Roman" w:cs="Times New Roman"/>
-                <w:sz w:val="24"/>
-                <w:szCs w:val="24"/>
-              </w:rPr>
-            </w:pPr>
-            <w:r>
-              <w:rPr>
-                <w:rFonts w:ascii="Times New Roman" w:eastAsia="Times New Roman" w:hAnsi="Times New Roman" w:cs="Times New Roman"/>
-                <w:sz w:val="24"/>
-                <w:szCs w:val="24"/>
-              </w:rPr>
+            <w:r>
               <w:lastRenderedPageBreak/>
-              <w:t>Crear una interfaz para que el cliente visualice productos y seleccionar el de preferencia</w:t>
+              <w:t>Modelar archivo JavaScript para generar funcionalidades de administrador</w:t>
+            </w:r>
+            <w:r>
+              <w:t xml:space="preserve"> </w:t>
             </w:r>
           </w:p>
         </w:tc>
@@ -3271,23 +3257,29 @@
               <w:bottom w:val="single" w:sz="12" w:space="0" w:color="92D050"/>
               <w:right w:val="single" w:sz="12" w:space="0" w:color="92D050"/>
             </w:tcBorders>
-            <w:vAlign w:val="center"/>
           </w:tcPr>
           <w:p>
-            <w:pPr>
-              <w:rPr>
-                <w:rFonts w:ascii="Times New Roman" w:eastAsia="Times New Roman" w:hAnsi="Times New Roman" w:cs="Times New Roman"/>
-                <w:sz w:val="24"/>
-                <w:szCs w:val="24"/>
-              </w:rPr>
-            </w:pPr>
-            <w:r>
-              <w:rPr>
-                <w:rFonts w:ascii="Times New Roman" w:eastAsia="Times New Roman" w:hAnsi="Times New Roman" w:cs="Times New Roman"/>
-                <w:sz w:val="24"/>
-                <w:szCs w:val="24"/>
-              </w:rPr>
-              <w:t>Es posible para el cliente visualizar los productos disponibles en el sistema y enviar al carrito el de su preferencia</w:t>
+            <w:r>
+              <w:t xml:space="preserve">Es posible </w:t>
+            </w:r>
+            <w:r>
+              <w:rPr>
+                <w:b/>
+                <w:bCs/>
+                <w:u w:val="single"/>
+              </w:rPr>
+              <w:t>Modificar</w:t>
+            </w:r>
+            <w:r>
+              <w:t xml:space="preserve"> </w:t>
+            </w:r>
+            <w:r>
+              <w:rPr>
+                <w:b/>
+                <w:bCs/>
+                <w:u w:val="single"/>
+              </w:rPr>
+              <w:t>las unidades</w:t>
             </w:r>
           </w:p>
         </w:tc>
@@ -3300,17 +3292,9 @@
               <w:bottom w:val="single" w:sz="12" w:space="0" w:color="92D050"/>
               <w:right w:val="single" w:sz="12" w:space="0" w:color="92D050"/>
             </w:tcBorders>
-            <w:vAlign w:val="center"/>
           </w:tcPr>
           <w:p>
             <w:pPr>
-              <w:pBdr>
-                <w:top w:val="nil"/>
-                <w:left w:val="nil"/>
-                <w:bottom w:val="nil"/>
-                <w:right w:val="nil"/>
-                <w:between w:val="nil"/>
-              </w:pBdr>
               <w:jc w:val="center"/>
               <w:rPr>
                 <w:rFonts w:ascii="Times New Roman" w:eastAsia="Times New Roman" w:hAnsi="Times New Roman" w:cs="Times New Roman"/>
@@ -3331,7 +3315,7 @@
       </w:tr>
       <w:tr>
         <w:trPr>
-          <w:trHeight w:val="445"/>
+          <w:trHeight w:val="440"/>
         </w:trPr>
         <w:tc>
           <w:tcPr>
@@ -3344,27 +3328,11 @@
             </w:tcBorders>
           </w:tcPr>
           <w:p>
-            <w:pPr>
-              <w:pBdr>
-                <w:top w:val="nil"/>
-                <w:left w:val="nil"/>
-                <w:bottom w:val="nil"/>
-                <w:right w:val="nil"/>
-                <w:between w:val="nil"/>
-              </w:pBdr>
-              <w:rPr>
-                <w:rFonts w:ascii="Times New Roman" w:eastAsia="Times New Roman" w:hAnsi="Times New Roman" w:cs="Times New Roman"/>
-                <w:sz w:val="24"/>
-                <w:szCs w:val="24"/>
-              </w:rPr>
-            </w:pPr>
-            <w:r>
-              <w:rPr>
-                <w:rFonts w:ascii="Times New Roman" w:eastAsia="Times New Roman" w:hAnsi="Times New Roman" w:cs="Times New Roman"/>
-                <w:sz w:val="24"/>
-                <w:szCs w:val="24"/>
-              </w:rPr>
-              <w:t>Crear una interfaz para que el cliente pueda visualizar su carrito de compras</w:t>
+            <w:r>
+              <w:t>Modelar archivo JavaScript para generar funcionalidades de administrador</w:t>
+            </w:r>
+            <w:r>
+              <w:t xml:space="preserve"> </w:t>
             </w:r>
           </w:p>
         </w:tc>
@@ -3377,23 +3345,37 @@
               <w:bottom w:val="single" w:sz="12" w:space="0" w:color="92D050"/>
               <w:right w:val="single" w:sz="12" w:space="0" w:color="92D050"/>
             </w:tcBorders>
-            <w:vAlign w:val="center"/>
           </w:tcPr>
           <w:p>
-            <w:pPr>
-              <w:rPr>
-                <w:rFonts w:ascii="Times New Roman" w:eastAsia="Times New Roman" w:hAnsi="Times New Roman" w:cs="Times New Roman"/>
-                <w:sz w:val="24"/>
-                <w:szCs w:val="24"/>
-              </w:rPr>
-            </w:pPr>
-            <w:r>
-              <w:rPr>
-                <w:rFonts w:ascii="Times New Roman" w:eastAsia="Times New Roman" w:hAnsi="Times New Roman" w:cs="Times New Roman"/>
-                <w:sz w:val="24"/>
-                <w:szCs w:val="24"/>
-              </w:rPr>
-              <w:t>Es posible para el cliente visualizar los productos que ha seleccionado y el total de su compra. Es posible para el cliente hacer clic en la opción finalizar compra, esta acción actualiza las unidades en stock del sistema y la lista de ventas del sistema. Es posible para el cliente cancelar la compra; esta opción libera el carrito para una nueva compra.</w:t>
+            <w:r>
+              <w:t xml:space="preserve">Es posible </w:t>
+            </w:r>
+            <w:r>
+              <w:rPr>
+                <w:b/>
+                <w:bCs/>
+                <w:u w:val="single"/>
+              </w:rPr>
+              <w:t>listar</w:t>
+            </w:r>
+            <w:r>
+              <w:t xml:space="preserve"> </w:t>
+            </w:r>
+            <w:r>
+              <w:rPr>
+                <w:b/>
+                <w:bCs/>
+                <w:u w:val="single"/>
+              </w:rPr>
+              <w:t xml:space="preserve">las </w:t>
+            </w:r>
+            <w:r>
+              <w:rPr>
+                <w:b/>
+                <w:bCs/>
+                <w:u w:val="single"/>
+              </w:rPr>
+              <w:t>ventas</w:t>
             </w:r>
           </w:p>
         </w:tc>
@@ -3406,17 +3388,444 @@
               <w:bottom w:val="single" w:sz="12" w:space="0" w:color="92D050"/>
               <w:right w:val="single" w:sz="12" w:space="0" w:color="92D050"/>
             </w:tcBorders>
-            <w:vAlign w:val="center"/>
           </w:tcPr>
           <w:p>
             <w:pPr>
-              <w:pBdr>
-                <w:top w:val="nil"/>
-                <w:left w:val="nil"/>
-                <w:bottom w:val="nil"/>
-                <w:right w:val="nil"/>
-                <w:between w:val="nil"/>
-              </w:pBdr>
+              <w:jc w:val="center"/>
+              <w:rPr>
+                <w:rFonts w:ascii="Times New Roman" w:eastAsia="Times New Roman" w:hAnsi="Times New Roman" w:cs="Times New Roman"/>
+                <w:sz w:val="24"/>
+                <w:szCs w:val="24"/>
+              </w:rPr>
+            </w:pPr>
+            <w:r>
+              <w:rPr>
+                <w:rFonts w:ascii="Times New Roman" w:eastAsia="Times New Roman" w:hAnsi="Times New Roman" w:cs="Times New Roman"/>
+                <w:sz w:val="24"/>
+                <w:szCs w:val="24"/>
+              </w:rPr>
+              <w:t>SI</w:t>
+            </w:r>
+          </w:p>
+        </w:tc>
+      </w:tr>
+      <w:tr>
+        <w:trPr>
+          <w:trHeight w:val="440"/>
+        </w:trPr>
+        <w:tc>
+          <w:tcPr>
+            <w:tcW w:w="3568" w:type="dxa"/>
+            <w:tcBorders>
+              <w:top w:val="single" w:sz="12" w:space="0" w:color="92D050"/>
+              <w:left w:val="single" w:sz="12" w:space="0" w:color="92D050"/>
+              <w:bottom w:val="single" w:sz="12" w:space="0" w:color="92D050"/>
+              <w:right w:val="single" w:sz="12" w:space="0" w:color="92D050"/>
+            </w:tcBorders>
+          </w:tcPr>
+          <w:p>
+            <w:r>
+              <w:t xml:space="preserve">Modelar archivo JavaScript para generar funcionalidades de </w:t>
+            </w:r>
+            <w:r>
+              <w:t>cliente</w:t>
+            </w:r>
+            <w:r>
+              <w:t xml:space="preserve"> </w:t>
+            </w:r>
+          </w:p>
+        </w:tc>
+        <w:tc>
+          <w:tcPr>
+            <w:tcW w:w="6095" w:type="dxa"/>
+            <w:tcBorders>
+              <w:top w:val="single" w:sz="12" w:space="0" w:color="92D050"/>
+              <w:left w:val="single" w:sz="12" w:space="0" w:color="92D050"/>
+              <w:bottom w:val="single" w:sz="12" w:space="0" w:color="92D050"/>
+              <w:right w:val="single" w:sz="12" w:space="0" w:color="92D050"/>
+            </w:tcBorders>
+          </w:tcPr>
+          <w:p>
+            <w:r>
+              <w:t xml:space="preserve">Es posible </w:t>
+            </w:r>
+            <w:r>
+              <w:rPr>
+                <w:b/>
+                <w:bCs/>
+                <w:u w:val="single"/>
+              </w:rPr>
+              <w:t>añadir productos</w:t>
+            </w:r>
+            <w:r>
+              <w:t xml:space="preserve"> </w:t>
+            </w:r>
+            <w:r>
+              <w:rPr>
+                <w:b/>
+                <w:bCs/>
+                <w:u w:val="single"/>
+              </w:rPr>
+              <w:t>al carrito</w:t>
+            </w:r>
+          </w:p>
+        </w:tc>
+        <w:tc>
+          <w:tcPr>
+            <w:tcW w:w="1582" w:type="dxa"/>
+            <w:tcBorders>
+              <w:top w:val="single" w:sz="12" w:space="0" w:color="92D050"/>
+              <w:left w:val="single" w:sz="12" w:space="0" w:color="92D050"/>
+              <w:bottom w:val="single" w:sz="12" w:space="0" w:color="92D050"/>
+              <w:right w:val="single" w:sz="12" w:space="0" w:color="92D050"/>
+            </w:tcBorders>
+          </w:tcPr>
+          <w:p>
+            <w:pPr>
+              <w:jc w:val="center"/>
+              <w:rPr>
+                <w:rFonts w:ascii="Times New Roman" w:eastAsia="Times New Roman" w:hAnsi="Times New Roman" w:cs="Times New Roman"/>
+                <w:sz w:val="24"/>
+                <w:szCs w:val="24"/>
+              </w:rPr>
+            </w:pPr>
+            <w:r>
+              <w:rPr>
+                <w:rFonts w:ascii="Times New Roman" w:eastAsia="Times New Roman" w:hAnsi="Times New Roman" w:cs="Times New Roman"/>
+                <w:sz w:val="24"/>
+                <w:szCs w:val="24"/>
+              </w:rPr>
+              <w:t>SI</w:t>
+            </w:r>
+          </w:p>
+        </w:tc>
+      </w:tr>
+      <w:tr>
+        <w:trPr>
+          <w:trHeight w:val="440"/>
+        </w:trPr>
+        <w:tc>
+          <w:tcPr>
+            <w:tcW w:w="3568" w:type="dxa"/>
+            <w:tcBorders>
+              <w:top w:val="single" w:sz="12" w:space="0" w:color="92D050"/>
+              <w:left w:val="single" w:sz="12" w:space="0" w:color="92D050"/>
+              <w:bottom w:val="single" w:sz="12" w:space="0" w:color="92D050"/>
+              <w:right w:val="single" w:sz="12" w:space="0" w:color="92D050"/>
+            </w:tcBorders>
+          </w:tcPr>
+          <w:p>
+            <w:r>
+              <w:t>Modelar archivo JavaScript para generar funcionalidades de cliente</w:t>
+            </w:r>
+            <w:r>
+              <w:t xml:space="preserve"> </w:t>
+            </w:r>
+          </w:p>
+        </w:tc>
+        <w:tc>
+          <w:tcPr>
+            <w:tcW w:w="6095" w:type="dxa"/>
+            <w:tcBorders>
+              <w:top w:val="single" w:sz="12" w:space="0" w:color="92D050"/>
+              <w:left w:val="single" w:sz="12" w:space="0" w:color="92D050"/>
+              <w:bottom w:val="single" w:sz="12" w:space="0" w:color="92D050"/>
+              <w:right w:val="single" w:sz="12" w:space="0" w:color="92D050"/>
+            </w:tcBorders>
+          </w:tcPr>
+          <w:p>
+            <w:r>
+              <w:t xml:space="preserve">Es posible </w:t>
+            </w:r>
+            <w:r>
+              <w:rPr>
+                <w:b/>
+                <w:bCs/>
+                <w:u w:val="single"/>
+              </w:rPr>
+              <w:t>listar</w:t>
+            </w:r>
+            <w:r>
+              <w:t xml:space="preserve"> </w:t>
+            </w:r>
+            <w:r>
+              <w:rPr>
+                <w:b/>
+                <w:bCs/>
+                <w:u w:val="single"/>
+              </w:rPr>
+              <w:t>los productos con stock disponible</w:t>
+            </w:r>
+            <w:r>
+              <w:rPr>
+                <w:b/>
+                <w:bCs/>
+                <w:u w:val="single"/>
+              </w:rPr>
+              <w:t xml:space="preserve"> </w:t>
+            </w:r>
+          </w:p>
+        </w:tc>
+        <w:tc>
+          <w:tcPr>
+            <w:tcW w:w="1582" w:type="dxa"/>
+            <w:tcBorders>
+              <w:top w:val="single" w:sz="12" w:space="0" w:color="92D050"/>
+              <w:left w:val="single" w:sz="12" w:space="0" w:color="92D050"/>
+              <w:bottom w:val="single" w:sz="12" w:space="0" w:color="92D050"/>
+              <w:right w:val="single" w:sz="12" w:space="0" w:color="92D050"/>
+            </w:tcBorders>
+          </w:tcPr>
+          <w:p>
+            <w:pPr>
+              <w:jc w:val="center"/>
+              <w:rPr>
+                <w:rFonts w:ascii="Times New Roman" w:eastAsia="Times New Roman" w:hAnsi="Times New Roman" w:cs="Times New Roman"/>
+                <w:sz w:val="24"/>
+                <w:szCs w:val="24"/>
+              </w:rPr>
+            </w:pPr>
+            <w:r>
+              <w:rPr>
+                <w:rFonts w:ascii="Times New Roman" w:eastAsia="Times New Roman" w:hAnsi="Times New Roman" w:cs="Times New Roman"/>
+                <w:sz w:val="24"/>
+                <w:szCs w:val="24"/>
+              </w:rPr>
+              <w:t>SI</w:t>
+            </w:r>
+          </w:p>
+        </w:tc>
+      </w:tr>
+      <w:tr>
+        <w:trPr>
+          <w:trHeight w:val="440"/>
+        </w:trPr>
+        <w:tc>
+          <w:tcPr>
+            <w:tcW w:w="3568" w:type="dxa"/>
+            <w:tcBorders>
+              <w:top w:val="single" w:sz="12" w:space="0" w:color="92D050"/>
+              <w:left w:val="single" w:sz="12" w:space="0" w:color="92D050"/>
+              <w:bottom w:val="single" w:sz="12" w:space="0" w:color="92D050"/>
+              <w:right w:val="single" w:sz="12" w:space="0" w:color="92D050"/>
+            </w:tcBorders>
+          </w:tcPr>
+          <w:p>
+            <w:r>
+              <w:t>Modelar archivo JavaScript para generar funcionalidades de cliente</w:t>
+            </w:r>
+            <w:r>
+              <w:t xml:space="preserve"> </w:t>
+            </w:r>
+          </w:p>
+        </w:tc>
+        <w:tc>
+          <w:tcPr>
+            <w:tcW w:w="6095" w:type="dxa"/>
+            <w:tcBorders>
+              <w:top w:val="single" w:sz="12" w:space="0" w:color="92D050"/>
+              <w:left w:val="single" w:sz="12" w:space="0" w:color="92D050"/>
+              <w:bottom w:val="single" w:sz="12" w:space="0" w:color="92D050"/>
+              <w:right w:val="single" w:sz="12" w:space="0" w:color="92D050"/>
+            </w:tcBorders>
+          </w:tcPr>
+          <w:p>
+            <w:r>
+              <w:t xml:space="preserve">Es posible </w:t>
+            </w:r>
+            <w:r>
+              <w:rPr>
+                <w:b/>
+                <w:bCs/>
+                <w:u w:val="single"/>
+              </w:rPr>
+              <w:t>confirmar</w:t>
+            </w:r>
+            <w:r>
+              <w:t xml:space="preserve"> </w:t>
+            </w:r>
+            <w:r>
+              <w:rPr>
+                <w:b/>
+                <w:bCs/>
+                <w:u w:val="single"/>
+              </w:rPr>
+              <w:t>compra del carrito</w:t>
+            </w:r>
+            <w:r>
+              <w:rPr>
+                <w:b/>
+                <w:bCs/>
+                <w:u w:val="single"/>
+              </w:rPr>
+              <w:t xml:space="preserve"> </w:t>
+            </w:r>
+          </w:p>
+        </w:tc>
+        <w:tc>
+          <w:tcPr>
+            <w:tcW w:w="1582" w:type="dxa"/>
+            <w:tcBorders>
+              <w:top w:val="single" w:sz="12" w:space="0" w:color="92D050"/>
+              <w:left w:val="single" w:sz="12" w:space="0" w:color="92D050"/>
+              <w:bottom w:val="single" w:sz="12" w:space="0" w:color="92D050"/>
+              <w:right w:val="single" w:sz="12" w:space="0" w:color="92D050"/>
+            </w:tcBorders>
+          </w:tcPr>
+          <w:p>
+            <w:pPr>
+              <w:jc w:val="center"/>
+              <w:rPr>
+                <w:rFonts w:ascii="Times New Roman" w:eastAsia="Times New Roman" w:hAnsi="Times New Roman" w:cs="Times New Roman"/>
+                <w:sz w:val="24"/>
+                <w:szCs w:val="24"/>
+              </w:rPr>
+            </w:pPr>
+            <w:r>
+              <w:rPr>
+                <w:rFonts w:ascii="Times New Roman" w:eastAsia="Times New Roman" w:hAnsi="Times New Roman" w:cs="Times New Roman"/>
+                <w:sz w:val="24"/>
+                <w:szCs w:val="24"/>
+              </w:rPr>
+              <w:t>SI</w:t>
+            </w:r>
+          </w:p>
+        </w:tc>
+      </w:tr>
+      <w:tr>
+        <w:trPr>
+          <w:trHeight w:val="440"/>
+        </w:trPr>
+        <w:tc>
+          <w:tcPr>
+            <w:tcW w:w="3568" w:type="dxa"/>
+            <w:tcBorders>
+              <w:top w:val="single" w:sz="12" w:space="0" w:color="92D050"/>
+              <w:left w:val="single" w:sz="12" w:space="0" w:color="92D050"/>
+              <w:bottom w:val="single" w:sz="12" w:space="0" w:color="92D050"/>
+              <w:right w:val="single" w:sz="12" w:space="0" w:color="92D050"/>
+            </w:tcBorders>
+          </w:tcPr>
+          <w:p>
+            <w:r>
+              <w:t>Modelar archivo JavaScript para generar funcionalidades de cliente</w:t>
+            </w:r>
+            <w:r>
+              <w:t xml:space="preserve"> </w:t>
+            </w:r>
+          </w:p>
+        </w:tc>
+        <w:tc>
+          <w:tcPr>
+            <w:tcW w:w="6095" w:type="dxa"/>
+            <w:tcBorders>
+              <w:top w:val="single" w:sz="12" w:space="0" w:color="92D050"/>
+              <w:left w:val="single" w:sz="12" w:space="0" w:color="92D050"/>
+              <w:bottom w:val="single" w:sz="12" w:space="0" w:color="92D050"/>
+              <w:right w:val="single" w:sz="12" w:space="0" w:color="92D050"/>
+            </w:tcBorders>
+          </w:tcPr>
+          <w:p>
+            <w:r>
+              <w:t xml:space="preserve">Es posible </w:t>
+            </w:r>
+            <w:r>
+              <w:rPr>
+                <w:b/>
+                <w:bCs/>
+                <w:u w:val="single"/>
+              </w:rPr>
+              <w:t>saber el valor total de la compra</w:t>
+            </w:r>
+            <w:r>
+              <w:t xml:space="preserve"> </w:t>
+            </w:r>
+          </w:p>
+        </w:tc>
+        <w:tc>
+          <w:tcPr>
+            <w:tcW w:w="1582" w:type="dxa"/>
+            <w:tcBorders>
+              <w:top w:val="single" w:sz="12" w:space="0" w:color="92D050"/>
+              <w:left w:val="single" w:sz="12" w:space="0" w:color="92D050"/>
+              <w:bottom w:val="single" w:sz="12" w:space="0" w:color="92D050"/>
+              <w:right w:val="single" w:sz="12" w:space="0" w:color="92D050"/>
+            </w:tcBorders>
+          </w:tcPr>
+          <w:p>
+            <w:pPr>
+              <w:jc w:val="center"/>
+              <w:rPr>
+                <w:rFonts w:ascii="Times New Roman" w:eastAsia="Times New Roman" w:hAnsi="Times New Roman" w:cs="Times New Roman"/>
+                <w:sz w:val="24"/>
+                <w:szCs w:val="24"/>
+              </w:rPr>
+            </w:pPr>
+            <w:r>
+              <w:rPr>
+                <w:rFonts w:ascii="Times New Roman" w:eastAsia="Times New Roman" w:hAnsi="Times New Roman" w:cs="Times New Roman"/>
+                <w:sz w:val="24"/>
+                <w:szCs w:val="24"/>
+              </w:rPr>
+              <w:t>SI</w:t>
+            </w:r>
+          </w:p>
+        </w:tc>
+      </w:tr>
+      <w:tr>
+        <w:trPr>
+          <w:trHeight w:val="440"/>
+        </w:trPr>
+        <w:tc>
+          <w:tcPr>
+            <w:tcW w:w="3568" w:type="dxa"/>
+            <w:tcBorders>
+              <w:top w:val="single" w:sz="12" w:space="0" w:color="92D050"/>
+              <w:left w:val="single" w:sz="12" w:space="0" w:color="92D050"/>
+              <w:bottom w:val="single" w:sz="12" w:space="0" w:color="92D050"/>
+              <w:right w:val="single" w:sz="12" w:space="0" w:color="92D050"/>
+            </w:tcBorders>
+          </w:tcPr>
+          <w:p>
+            <w:r>
+              <w:t xml:space="preserve">Modelar archivo JavaScript para generar funcionalidades de </w:t>
+            </w:r>
+            <w:r>
+              <w:t>cliente</w:t>
+            </w:r>
+            <w:r>
+              <w:t xml:space="preserve"> </w:t>
+            </w:r>
+          </w:p>
+        </w:tc>
+        <w:tc>
+          <w:tcPr>
+            <w:tcW w:w="6095" w:type="dxa"/>
+            <w:tcBorders>
+              <w:top w:val="single" w:sz="12" w:space="0" w:color="92D050"/>
+              <w:left w:val="single" w:sz="12" w:space="0" w:color="92D050"/>
+              <w:bottom w:val="single" w:sz="12" w:space="0" w:color="92D050"/>
+              <w:right w:val="single" w:sz="12" w:space="0" w:color="92D050"/>
+            </w:tcBorders>
+          </w:tcPr>
+          <w:p>
+            <w:r>
+              <w:t>Al finalizar la compra se actualizan las existencias de un producto.</w:t>
+            </w:r>
+          </w:p>
+        </w:tc>
+        <w:tc>
+          <w:tcPr>
+            <w:tcW w:w="1582" w:type="dxa"/>
+            <w:tcBorders>
+              <w:top w:val="single" w:sz="12" w:space="0" w:color="92D050"/>
+              <w:left w:val="single" w:sz="12" w:space="0" w:color="92D050"/>
+              <w:bottom w:val="single" w:sz="12" w:space="0" w:color="92D050"/>
+              <w:right w:val="single" w:sz="12" w:space="0" w:color="92D050"/>
+            </w:tcBorders>
+          </w:tcPr>
+          <w:p>
+            <w:pPr>
               <w:jc w:val="center"/>
               <w:rPr>
                 <w:rFonts w:ascii="Times New Roman" w:eastAsia="Times New Roman" w:hAnsi="Times New Roman" w:cs="Times New Roman"/>
@@ -3775,6 +4184,7 @@
           <w:sz w:val="24"/>
           <w:szCs w:val="24"/>
         </w:rPr>
+        <w:lastRenderedPageBreak/>
         <w:t xml:space="preserve">Una captura de pantalla donde se evidencie la </w:t>
       </w:r>
       <w:r>
@@ -4099,6 +4509,7 @@
           <w:sz w:val="24"/>
           <w:szCs w:val="24"/>
         </w:rPr>
+        <w:lastRenderedPageBreak/>
         <w:drawing>
           <wp:inline distT="0" distB="0" distL="0" distR="0" wp14:anchorId="575BDC98" wp14:editId="30674147">
             <wp:extent cx="8257540" cy="3799840"/>
@@ -4309,6 +4720,7 @@
           <w:sz w:val="24"/>
           <w:szCs w:val="24"/>
         </w:rPr>
+        <w:lastRenderedPageBreak/>
         <w:t xml:space="preserve">Una captura de pantalla donde se evidencie la </w:t>
       </w:r>
       <w:r>
@@ -5966,6 +6378,9 @@
         </w:rPr>
       </w:pPr>
       <w:r>
+        <w:rPr>
+          <w:noProof/>
+        </w:rPr>
         <w:drawing>
           <wp:anchor distT="0" distB="0" distL="114300" distR="114300" simplePos="0" relativeHeight="251666432" behindDoc="1" locked="0" layoutInCell="1" allowOverlap="1" wp14:anchorId="4D2416EC">
             <wp:simplePos x="0" y="0"/>

</xml_diff>